<commit_message>
mejoramos el tamaño de la segunda tabla
</commit_message>
<xml_diff>
--- a/referents/1_precalculo_stewart/1_fundamentos/1_5_ecuaciones/6_propuesta_presentada_congreso_humanos_XXI/3_este_articulo_en_cuaderno_jupyter/2_imagenes_y_tablas_de_este_articulo/tabla_2.docx
+++ b/referents/1_precalculo_stewart/1_fundamentos/1_5_ecuaciones/6_propuesta_presentada_congreso_humanos_XXI/3_este_articulo_en_cuaderno_jupyter/2_imagenes_y_tablas_de_este_articulo/tabla_2.docx
@@ -70,50 +70,6 @@
           </w:tcPr>
           <w:p>
             <w:r>
-              <w:t>1</w:t>
-            </w:r>
-          </w:p>
-        </w:tc>
-        <w:tc>
-          <w:tcPr>
-            <w:tcW w:type="dxa" w:w="4320"/>
-          </w:tcPr>
-          <w:p>
-            <w:r>
-              <w:t>-14</w:t>
-            </w:r>
-          </w:p>
-        </w:tc>
-      </w:tr>
-      <w:tr>
-        <w:tc>
-          <w:tcPr>
-            <w:tcW w:type="dxa" w:w="4320"/>
-          </w:tcPr>
-          <w:p>
-            <w:r>
-              <w:t>2</w:t>
-            </w:r>
-          </w:p>
-        </w:tc>
-        <w:tc>
-          <w:tcPr>
-            <w:tcW w:type="dxa" w:w="4320"/>
-          </w:tcPr>
-          <w:p>
-            <w:r>
-              <w:t>-13</w:t>
-            </w:r>
-          </w:p>
-        </w:tc>
-      </w:tr>
-      <w:tr>
-        <w:tc>
-          <w:tcPr>
-            <w:tcW w:type="dxa" w:w="4320"/>
-          </w:tcPr>
-          <w:p>
-            <w:r>
               <w:t>3</w:t>
             </w:r>
           </w:p>
@@ -125,50 +81,6 @@
           <w:p>
             <w:r>
               <w:t>-12</w:t>
-            </w:r>
-          </w:p>
-        </w:tc>
-      </w:tr>
-      <w:tr>
-        <w:tc>
-          <w:tcPr>
-            <w:tcW w:type="dxa" w:w="4320"/>
-          </w:tcPr>
-          <w:p>
-            <w:r>
-              <w:t>4</w:t>
-            </w:r>
-          </w:p>
-        </w:tc>
-        <w:tc>
-          <w:tcPr>
-            <w:tcW w:type="dxa" w:w="4320"/>
-          </w:tcPr>
-          <w:p>
-            <w:r>
-              <w:t>-11</w:t>
-            </w:r>
-          </w:p>
-        </w:tc>
-      </w:tr>
-      <w:tr>
-        <w:tc>
-          <w:tcPr>
-            <w:tcW w:type="dxa" w:w="4320"/>
-          </w:tcPr>
-          <w:p>
-            <w:r>
-              <w:t>5</w:t>
-            </w:r>
-          </w:p>
-        </w:tc>
-        <w:tc>
-          <w:tcPr>
-            <w:tcW w:type="dxa" w:w="4320"/>
-          </w:tcPr>
-          <w:p>
-            <w:r>
-              <w:t>-10</w:t>
             </w:r>
           </w:p>
         </w:tc>
@@ -202,50 +114,6 @@
           </w:tcPr>
           <w:p>
             <w:r>
-              <w:t>7</w:t>
-            </w:r>
-          </w:p>
-        </w:tc>
-        <w:tc>
-          <w:tcPr>
-            <w:tcW w:type="dxa" w:w="4320"/>
-          </w:tcPr>
-          <w:p>
-            <w:r>
-              <w:t>-8</w:t>
-            </w:r>
-          </w:p>
-        </w:tc>
-      </w:tr>
-      <w:tr>
-        <w:tc>
-          <w:tcPr>
-            <w:tcW w:type="dxa" w:w="4320"/>
-          </w:tcPr>
-          <w:p>
-            <w:r>
-              <w:t>8</w:t>
-            </w:r>
-          </w:p>
-        </w:tc>
-        <w:tc>
-          <w:tcPr>
-            <w:tcW w:type="dxa" w:w="4320"/>
-          </w:tcPr>
-          <w:p>
-            <w:r>
-              <w:t>-7</w:t>
-            </w:r>
-          </w:p>
-        </w:tc>
-      </w:tr>
-      <w:tr>
-        <w:tc>
-          <w:tcPr>
-            <w:tcW w:type="dxa" w:w="4320"/>
-          </w:tcPr>
-          <w:p>
-            <w:r>
               <w:t>9</w:t>
             </w:r>
           </w:p>
@@ -257,50 +125,6 @@
           <w:p>
             <w:r>
               <w:t>-6</w:t>
-            </w:r>
-          </w:p>
-        </w:tc>
-      </w:tr>
-      <w:tr>
-        <w:tc>
-          <w:tcPr>
-            <w:tcW w:type="dxa" w:w="4320"/>
-          </w:tcPr>
-          <w:p>
-            <w:r>
-              <w:t>10</w:t>
-            </w:r>
-          </w:p>
-        </w:tc>
-        <w:tc>
-          <w:tcPr>
-            <w:tcW w:type="dxa" w:w="4320"/>
-          </w:tcPr>
-          <w:p>
-            <w:r>
-              <w:t>-5</w:t>
-            </w:r>
-          </w:p>
-        </w:tc>
-      </w:tr>
-      <w:tr>
-        <w:tc>
-          <w:tcPr>
-            <w:tcW w:type="dxa" w:w="4320"/>
-          </w:tcPr>
-          <w:p>
-            <w:r>
-              <w:t>11</w:t>
-            </w:r>
-          </w:p>
-        </w:tc>
-        <w:tc>
-          <w:tcPr>
-            <w:tcW w:type="dxa" w:w="4320"/>
-          </w:tcPr>
-          <w:p>
-            <w:r>
-              <w:t>-4</w:t>
             </w:r>
           </w:p>
         </w:tc>
@@ -334,50 +158,6 @@
           </w:tcPr>
           <w:p>
             <w:r>
-              <w:t>13</w:t>
-            </w:r>
-          </w:p>
-        </w:tc>
-        <w:tc>
-          <w:tcPr>
-            <w:tcW w:type="dxa" w:w="4320"/>
-          </w:tcPr>
-          <w:p>
-            <w:r>
-              <w:t>-2</w:t>
-            </w:r>
-          </w:p>
-        </w:tc>
-      </w:tr>
-      <w:tr>
-        <w:tc>
-          <w:tcPr>
-            <w:tcW w:type="dxa" w:w="4320"/>
-          </w:tcPr>
-          <w:p>
-            <w:r>
-              <w:t>14</w:t>
-            </w:r>
-          </w:p>
-        </w:tc>
-        <w:tc>
-          <w:tcPr>
-            <w:tcW w:type="dxa" w:w="4320"/>
-          </w:tcPr>
-          <w:p>
-            <w:r>
-              <w:t>-1</w:t>
-            </w:r>
-          </w:p>
-        </w:tc>
-      </w:tr>
-      <w:tr>
-        <w:tc>
-          <w:tcPr>
-            <w:tcW w:type="dxa" w:w="4320"/>
-          </w:tcPr>
-          <w:p>
-            <w:r>
               <w:t>15</w:t>
             </w:r>
           </w:p>
@@ -389,50 +169,6 @@
           <w:p>
             <w:r>
               <w:t>0</w:t>
-            </w:r>
-          </w:p>
-        </w:tc>
-      </w:tr>
-      <w:tr>
-        <w:tc>
-          <w:tcPr>
-            <w:tcW w:type="dxa" w:w="4320"/>
-          </w:tcPr>
-          <w:p>
-            <w:r>
-              <w:t>16</w:t>
-            </w:r>
-          </w:p>
-        </w:tc>
-        <w:tc>
-          <w:tcPr>
-            <w:tcW w:type="dxa" w:w="4320"/>
-          </w:tcPr>
-          <w:p>
-            <w:r>
-              <w:t>1</w:t>
-            </w:r>
-          </w:p>
-        </w:tc>
-      </w:tr>
-      <w:tr>
-        <w:tc>
-          <w:tcPr>
-            <w:tcW w:type="dxa" w:w="4320"/>
-          </w:tcPr>
-          <w:p>
-            <w:r>
-              <w:t>17</w:t>
-            </w:r>
-          </w:p>
-        </w:tc>
-        <w:tc>
-          <w:tcPr>
-            <w:tcW w:type="dxa" w:w="4320"/>
-          </w:tcPr>
-          <w:p>
-            <w:r>
-              <w:t>2</w:t>
             </w:r>
           </w:p>
         </w:tc>
@@ -466,50 +202,6 @@
           </w:tcPr>
           <w:p>
             <w:r>
-              <w:t>19</w:t>
-            </w:r>
-          </w:p>
-        </w:tc>
-        <w:tc>
-          <w:tcPr>
-            <w:tcW w:type="dxa" w:w="4320"/>
-          </w:tcPr>
-          <w:p>
-            <w:r>
-              <w:t>4</w:t>
-            </w:r>
-          </w:p>
-        </w:tc>
-      </w:tr>
-      <w:tr>
-        <w:tc>
-          <w:tcPr>
-            <w:tcW w:type="dxa" w:w="4320"/>
-          </w:tcPr>
-          <w:p>
-            <w:r>
-              <w:t>20</w:t>
-            </w:r>
-          </w:p>
-        </w:tc>
-        <w:tc>
-          <w:tcPr>
-            <w:tcW w:type="dxa" w:w="4320"/>
-          </w:tcPr>
-          <w:p>
-            <w:r>
-              <w:t>5</w:t>
-            </w:r>
-          </w:p>
-        </w:tc>
-      </w:tr>
-      <w:tr>
-        <w:tc>
-          <w:tcPr>
-            <w:tcW w:type="dxa" w:w="4320"/>
-          </w:tcPr>
-          <w:p>
-            <w:r>
               <w:t>21</w:t>
             </w:r>
           </w:p>
@@ -521,50 +213,6 @@
           <w:p>
             <w:r>
               <w:t>6</w:t>
-            </w:r>
-          </w:p>
-        </w:tc>
-      </w:tr>
-      <w:tr>
-        <w:tc>
-          <w:tcPr>
-            <w:tcW w:type="dxa" w:w="4320"/>
-          </w:tcPr>
-          <w:p>
-            <w:r>
-              <w:t>22</w:t>
-            </w:r>
-          </w:p>
-        </w:tc>
-        <w:tc>
-          <w:tcPr>
-            <w:tcW w:type="dxa" w:w="4320"/>
-          </w:tcPr>
-          <w:p>
-            <w:r>
-              <w:t>7</w:t>
-            </w:r>
-          </w:p>
-        </w:tc>
-      </w:tr>
-      <w:tr>
-        <w:tc>
-          <w:tcPr>
-            <w:tcW w:type="dxa" w:w="4320"/>
-          </w:tcPr>
-          <w:p>
-            <w:r>
-              <w:t>23</w:t>
-            </w:r>
-          </w:p>
-        </w:tc>
-        <w:tc>
-          <w:tcPr>
-            <w:tcW w:type="dxa" w:w="4320"/>
-          </w:tcPr>
-          <w:p>
-            <w:r>
-              <w:t>8</w:t>
             </w:r>
           </w:p>
         </w:tc>
@@ -598,50 +246,6 @@
           </w:tcPr>
           <w:p>
             <w:r>
-              <w:t>25</w:t>
-            </w:r>
-          </w:p>
-        </w:tc>
-        <w:tc>
-          <w:tcPr>
-            <w:tcW w:type="dxa" w:w="4320"/>
-          </w:tcPr>
-          <w:p>
-            <w:r>
-              <w:t>10</w:t>
-            </w:r>
-          </w:p>
-        </w:tc>
-      </w:tr>
-      <w:tr>
-        <w:tc>
-          <w:tcPr>
-            <w:tcW w:type="dxa" w:w="4320"/>
-          </w:tcPr>
-          <w:p>
-            <w:r>
-              <w:t>26</w:t>
-            </w:r>
-          </w:p>
-        </w:tc>
-        <w:tc>
-          <w:tcPr>
-            <w:tcW w:type="dxa" w:w="4320"/>
-          </w:tcPr>
-          <w:p>
-            <w:r>
-              <w:t>11</w:t>
-            </w:r>
-          </w:p>
-        </w:tc>
-      </w:tr>
-      <w:tr>
-        <w:tc>
-          <w:tcPr>
-            <w:tcW w:type="dxa" w:w="4320"/>
-          </w:tcPr>
-          <w:p>
-            <w:r>
               <w:t>27</w:t>
             </w:r>
           </w:p>
@@ -653,50 +257,6 @@
           <w:p>
             <w:r>
               <w:t>12</w:t>
-            </w:r>
-          </w:p>
-        </w:tc>
-      </w:tr>
-      <w:tr>
-        <w:tc>
-          <w:tcPr>
-            <w:tcW w:type="dxa" w:w="4320"/>
-          </w:tcPr>
-          <w:p>
-            <w:r>
-              <w:t>28</w:t>
-            </w:r>
-          </w:p>
-        </w:tc>
-        <w:tc>
-          <w:tcPr>
-            <w:tcW w:type="dxa" w:w="4320"/>
-          </w:tcPr>
-          <w:p>
-            <w:r>
-              <w:t>13</w:t>
-            </w:r>
-          </w:p>
-        </w:tc>
-      </w:tr>
-      <w:tr>
-        <w:tc>
-          <w:tcPr>
-            <w:tcW w:type="dxa" w:w="4320"/>
-          </w:tcPr>
-          <w:p>
-            <w:r>
-              <w:t>29</w:t>
-            </w:r>
-          </w:p>
-        </w:tc>
-        <w:tc>
-          <w:tcPr>
-            <w:tcW w:type="dxa" w:w="4320"/>
-          </w:tcPr>
-          <w:p>
-            <w:r>
-              <w:t>14</w:t>
             </w:r>
           </w:p>
         </w:tc>

</xml_diff>